<commit_message>
Added Add/Remove Dash/Light SSD. Created pdf of all SSDs
</commit_message>
<xml_diff>
--- a/Project Documentation/Deliverable 3/HomeAutoSequenceDiagram.docx
+++ b/Project Documentation/Deliverable 3/HomeAutoSequenceDiagram.docx
@@ -1,6 +1,6 @@
 
 <file path=word/document.xml><?xml version="1.0" encoding="utf-8"?>
-<w:document xmlns:wpc="http://schemas.microsoft.com/office/word/2010/wordprocessingCanvas" xmlns:mc="http://schemas.openxmlformats.org/markup-compatibility/2006" xmlns:o="urn:schemas-microsoft-com:office:office" xmlns:r="http://schemas.openxmlformats.org/officeDocument/2006/relationships" xmlns:m="http://schemas.openxmlformats.org/officeDocument/2006/math" xmlns:v="urn:schemas-microsoft-com:vml" xmlns:wp14="http://schemas.microsoft.com/office/word/2010/wordprocessingDrawing" xmlns:wp="http://schemas.openxmlformats.org/drawingml/2006/wordprocessingDrawing" xmlns:w10="urn:schemas-microsoft-com:office:word" xmlns:w="http://schemas.openxmlformats.org/wordprocessingml/2006/main" xmlns:w14="http://schemas.microsoft.com/office/word/2010/wordml" xmlns:w15="http://schemas.microsoft.com/office/word/2012/wordml" xmlns:wpg="http://schemas.microsoft.com/office/word/2010/wordprocessingGroup" xmlns:wpi="http://schemas.microsoft.com/office/word/2010/wordprocessingInk" xmlns:wne="http://schemas.microsoft.com/office/word/2006/wordml" xmlns:wps="http://schemas.microsoft.com/office/word/2010/wordprocessingShape" mc:Ignorable="w14 w15 wp14">
+<w:document xmlns:wpc="http://schemas.microsoft.com/office/word/2010/wordprocessingCanvas" xmlns:cx="http://schemas.microsoft.com/office/drawing/2014/chartex" xmlns:cx1="http://schemas.microsoft.com/office/drawing/2015/9/8/chartex" xmlns:cx2="http://schemas.microsoft.com/office/drawing/2015/10/21/chartex" xmlns:cx3="http://schemas.microsoft.com/office/drawing/2016/5/9/chartex" xmlns:cx4="http://schemas.microsoft.com/office/drawing/2016/5/10/chartex" xmlns:cx5="http://schemas.microsoft.com/office/drawing/2016/5/11/chartex" xmlns:cx6="http://schemas.microsoft.com/office/drawing/2016/5/12/chartex" xmlns:cx7="http://schemas.microsoft.com/office/drawing/2016/5/13/chartex" xmlns:cx8="http://schemas.microsoft.com/office/drawing/2016/5/14/chartex" xmlns:mc="http://schemas.openxmlformats.org/markup-compatibility/2006" xmlns:aink="http://schemas.microsoft.com/office/drawing/2016/ink" xmlns:am3d="http://schemas.microsoft.com/office/drawing/2017/model3d" xmlns:o="urn:schemas-microsoft-com:office:office" xmlns:r="http://schemas.openxmlformats.org/officeDocument/2006/relationships" xmlns:m="http://schemas.openxmlformats.org/officeDocument/2006/math" xmlns:v="urn:schemas-microsoft-com:vml" xmlns:wp14="http://schemas.microsoft.com/office/word/2010/wordprocessingDrawing" xmlns:wp="http://schemas.openxmlformats.org/drawingml/2006/wordprocessingDrawing" xmlns:w10="urn:schemas-microsoft-com:office:word" xmlns:w="http://schemas.openxmlformats.org/wordprocessingml/2006/main" xmlns:w14="http://schemas.microsoft.com/office/word/2010/wordml" xmlns:w15="http://schemas.microsoft.com/office/word/2012/wordml" xmlns:w16cid="http://schemas.microsoft.com/office/word/2016/wordml/cid" xmlns:w16se="http://schemas.microsoft.com/office/word/2015/wordml/symex" xmlns:wpg="http://schemas.microsoft.com/office/word/2010/wordprocessingGroup" xmlns:wpi="http://schemas.microsoft.com/office/word/2010/wordprocessingInk" xmlns:wne="http://schemas.microsoft.com/office/word/2006/wordml" xmlns:wps="http://schemas.microsoft.com/office/word/2010/wordprocessingShape" mc:Ignorable="w14 w15 w16se w16cid wp14">
   <w:body>
     <w:p>
       <w:pPr>
@@ -590,8 +590,6 @@
           <w:lang w:eastAsia="en-US"/>
         </w:rPr>
       </w:pPr>
-      <w:bookmarkStart w:id="0" w:name="_GoBack"/>
-      <w:bookmarkEnd w:id="0"/>
       <w:r>
         <w:rPr>
           <w:rFonts w:ascii="Times New Roman" w:hAnsi="Times New Roman" w:cs="Times New Roman"/>
@@ -1807,7 +1805,406 @@
         </w:drawing>
       </w:r>
     </w:p>
-    <w:p/>
+    <w:p>
+      <w:r>
+        <w:br w:type="page"/>
+      </w:r>
+      <w:r>
+        <w:rPr>
+          <w:rFonts w:ascii="Times New Roman" w:hAnsi="Times New Roman" w:cs="Times New Roman"/>
+          <w:b/>
+          <w:sz w:val="28"/>
+          <w:szCs w:val="24"/>
+        </w:rPr>
+        <w:lastRenderedPageBreak/>
+        <w:t>System Sequence Diagra</w:t>
+      </w:r>
+      <w:r>
+        <w:rPr>
+          <w:rFonts w:ascii="Times New Roman" w:hAnsi="Times New Roman" w:cs="Times New Roman"/>
+          <w:b/>
+          <w:sz w:val="28"/>
+          <w:szCs w:val="24"/>
+        </w:rPr>
+        <w:t>m: Add Dash Button</w:t>
+      </w:r>
+    </w:p>
+    <w:p>
+      <w:pPr>
+        <w:jc w:val="center"/>
+        <w:rPr>
+          <w:b/>
+        </w:rPr>
+      </w:pPr>
+      <w:r>
+        <w:rPr>
+          <w:b/>
+          <w:noProof/>
+        </w:rPr>
+        <w:drawing>
+          <wp:inline distT="0" distB="0" distL="0" distR="0">
+            <wp:extent cx="3540760" cy="4043680"/>
+            <wp:effectExtent l="0" t="0" r="2540" b="0"/>
+            <wp:docPr id="12" name="Picture 12"/>
+            <wp:cNvGraphicFramePr>
+              <a:graphicFrameLocks xmlns:a="http://schemas.openxmlformats.org/drawingml/2006/main" noChangeAspect="1"/>
+            </wp:cNvGraphicFramePr>
+            <a:graphic xmlns:a="http://schemas.openxmlformats.org/drawingml/2006/main">
+              <a:graphicData uri="http://schemas.openxmlformats.org/drawingml/2006/picture">
+                <pic:pic xmlns:pic="http://schemas.openxmlformats.org/drawingml/2006/picture">
+                  <pic:nvPicPr>
+                    <pic:cNvPr id="12" name="Add Dash Button SSD.png"/>
+                    <pic:cNvPicPr/>
+                  </pic:nvPicPr>
+                  <pic:blipFill rotWithShape="1">
+                    <a:blip r:embed="rId16" cstate="print">
+                      <a:extLst>
+                        <a:ext uri="{28A0092B-C50C-407E-A947-70E740481C1C}">
+                          <a14:useLocalDpi xmlns:a14="http://schemas.microsoft.com/office/drawing/2010/main" val="0"/>
+                        </a:ext>
+                      </a:extLst>
+                    </a:blip>
+                    <a:srcRect l="14259" r="21204" b="4613"/>
+                    <a:stretch/>
+                  </pic:blipFill>
+                  <pic:spPr bwMode="auto">
+                    <a:xfrm>
+                      <a:off x="0" y="0"/>
+                      <a:ext cx="3540760" cy="4043680"/>
+                    </a:xfrm>
+                    <a:prstGeom prst="rect">
+                      <a:avLst/>
+                    </a:prstGeom>
+                    <a:ln>
+                      <a:noFill/>
+                    </a:ln>
+                    <a:extLst>
+                      <a:ext uri="{53640926-AAD7-44D8-BBD7-CCE9431645EC}">
+                        <a14:shadowObscured xmlns:a14="http://schemas.microsoft.com/office/drawing/2010/main"/>
+                      </a:ext>
+                    </a:extLst>
+                  </pic:spPr>
+                </pic:pic>
+              </a:graphicData>
+            </a:graphic>
+          </wp:inline>
+        </w:drawing>
+      </w:r>
+    </w:p>
+    <w:p>
+      <w:pPr>
+        <w:rPr>
+          <w:b/>
+        </w:rPr>
+      </w:pPr>
+      <w:r>
+        <w:rPr>
+          <w:b/>
+        </w:rPr>
+        <w:br w:type="page"/>
+      </w:r>
+    </w:p>
+    <w:p>
+      <w:pPr>
+        <w:rPr>
+          <w:rFonts w:ascii="Times New Roman" w:hAnsi="Times New Roman" w:cs="Times New Roman"/>
+          <w:b/>
+          <w:sz w:val="28"/>
+          <w:szCs w:val="24"/>
+        </w:rPr>
+      </w:pPr>
+      <w:r>
+        <w:rPr>
+          <w:rFonts w:ascii="Times New Roman" w:hAnsi="Times New Roman" w:cs="Times New Roman"/>
+          <w:b/>
+          <w:sz w:val="28"/>
+          <w:szCs w:val="24"/>
+        </w:rPr>
+        <w:lastRenderedPageBreak/>
+        <w:t>System Sequence Diagra</w:t>
+      </w:r>
+      <w:r>
+        <w:rPr>
+          <w:rFonts w:ascii="Times New Roman" w:hAnsi="Times New Roman" w:cs="Times New Roman"/>
+          <w:b/>
+          <w:sz w:val="28"/>
+          <w:szCs w:val="24"/>
+        </w:rPr>
+        <w:t>m: Remove Dash Button</w:t>
+      </w:r>
+    </w:p>
+    <w:p>
+      <w:pPr>
+        <w:jc w:val="center"/>
+        <w:rPr>
+          <w:b/>
+        </w:rPr>
+      </w:pPr>
+      <w:r>
+        <w:rPr>
+          <w:b/>
+          <w:noProof/>
+        </w:rPr>
+        <w:drawing>
+          <wp:inline distT="0" distB="0" distL="0" distR="0">
+            <wp:extent cx="3286760" cy="4147334"/>
+            <wp:effectExtent l="0" t="0" r="8890" b="5715"/>
+            <wp:docPr id="14" name="Picture 14"/>
+            <wp:cNvGraphicFramePr>
+              <a:graphicFrameLocks xmlns:a="http://schemas.openxmlformats.org/drawingml/2006/main" noChangeAspect="1"/>
+            </wp:cNvGraphicFramePr>
+            <a:graphic xmlns:a="http://schemas.openxmlformats.org/drawingml/2006/main">
+              <a:graphicData uri="http://schemas.openxmlformats.org/drawingml/2006/picture">
+                <pic:pic xmlns:pic="http://schemas.openxmlformats.org/drawingml/2006/picture">
+                  <pic:nvPicPr>
+                    <pic:cNvPr id="14" name="Remove Button SSD.png"/>
+                    <pic:cNvPicPr/>
+                  </pic:nvPicPr>
+                  <pic:blipFill rotWithShape="1">
+                    <a:blip r:embed="rId17" cstate="print">
+                      <a:extLst>
+                        <a:ext uri="{28A0092B-C50C-407E-A947-70E740481C1C}">
+                          <a14:useLocalDpi xmlns:a14="http://schemas.microsoft.com/office/drawing/2010/main" val="0"/>
+                        </a:ext>
+                      </a:extLst>
+                    </a:blip>
+                    <a:srcRect t="122" r="38839"/>
+                    <a:stretch/>
+                  </pic:blipFill>
+                  <pic:spPr bwMode="auto">
+                    <a:xfrm>
+                      <a:off x="0" y="0"/>
+                      <a:ext cx="3291220" cy="4152962"/>
+                    </a:xfrm>
+                    <a:prstGeom prst="rect">
+                      <a:avLst/>
+                    </a:prstGeom>
+                    <a:ln>
+                      <a:noFill/>
+                    </a:ln>
+                    <a:extLst>
+                      <a:ext uri="{53640926-AAD7-44D8-BBD7-CCE9431645EC}">
+                        <a14:shadowObscured xmlns:a14="http://schemas.microsoft.com/office/drawing/2010/main"/>
+                      </a:ext>
+                    </a:extLst>
+                  </pic:spPr>
+                </pic:pic>
+              </a:graphicData>
+            </a:graphic>
+          </wp:inline>
+        </w:drawing>
+      </w:r>
+    </w:p>
+    <w:p>
+      <w:pPr>
+        <w:rPr>
+          <w:b/>
+        </w:rPr>
+      </w:pPr>
+      <w:r>
+        <w:rPr>
+          <w:b/>
+        </w:rPr>
+        <w:br w:type="page"/>
+      </w:r>
+    </w:p>
+    <w:p>
+      <w:pPr>
+        <w:rPr>
+          <w:rFonts w:ascii="Times New Roman" w:hAnsi="Times New Roman" w:cs="Times New Roman"/>
+          <w:b/>
+          <w:sz w:val="28"/>
+          <w:szCs w:val="24"/>
+        </w:rPr>
+      </w:pPr>
+      <w:r>
+        <w:rPr>
+          <w:rFonts w:ascii="Times New Roman" w:hAnsi="Times New Roman" w:cs="Times New Roman"/>
+          <w:b/>
+          <w:sz w:val="28"/>
+          <w:szCs w:val="24"/>
+        </w:rPr>
+        <w:lastRenderedPageBreak/>
+        <w:t>System Sequence Diagra</w:t>
+      </w:r>
+      <w:r>
+        <w:rPr>
+          <w:rFonts w:ascii="Times New Roman" w:hAnsi="Times New Roman" w:cs="Times New Roman"/>
+          <w:b/>
+          <w:sz w:val="28"/>
+          <w:szCs w:val="24"/>
+        </w:rPr>
+        <w:t>m: Add Light</w:t>
+      </w:r>
+    </w:p>
+    <w:p>
+      <w:pPr>
+        <w:jc w:val="center"/>
+        <w:rPr>
+          <w:b/>
+        </w:rPr>
+      </w:pPr>
+      <w:r>
+        <w:rPr>
+          <w:b/>
+          <w:noProof/>
+        </w:rPr>
+        <w:drawing>
+          <wp:inline distT="0" distB="0" distL="0" distR="0">
+            <wp:extent cx="3576320" cy="4183380"/>
+            <wp:effectExtent l="0" t="0" r="5080" b="7620"/>
+            <wp:docPr id="15" name="Picture 15"/>
+            <wp:cNvGraphicFramePr>
+              <a:graphicFrameLocks xmlns:a="http://schemas.openxmlformats.org/drawingml/2006/main" noChangeAspect="1"/>
+            </wp:cNvGraphicFramePr>
+            <a:graphic xmlns:a="http://schemas.openxmlformats.org/drawingml/2006/main">
+              <a:graphicData uri="http://schemas.openxmlformats.org/drawingml/2006/picture">
+                <pic:pic xmlns:pic="http://schemas.openxmlformats.org/drawingml/2006/picture">
+                  <pic:nvPicPr>
+                    <pic:cNvPr id="15" name="Add Light SSD.png"/>
+                    <pic:cNvPicPr/>
+                  </pic:nvPicPr>
+                  <pic:blipFill rotWithShape="1">
+                    <a:blip r:embed="rId18" cstate="print">
+                      <a:extLst>
+                        <a:ext uri="{28A0092B-C50C-407E-A947-70E740481C1C}">
+                          <a14:useLocalDpi xmlns:a14="http://schemas.microsoft.com/office/drawing/2010/main" val="0"/>
+                        </a:ext>
+                      </a:extLst>
+                    </a:blip>
+                    <a:srcRect l="14259" t="1318" r="20555"/>
+                    <a:stretch/>
+                  </pic:blipFill>
+                  <pic:spPr bwMode="auto">
+                    <a:xfrm>
+                      <a:off x="0" y="0"/>
+                      <a:ext cx="3576320" cy="4183380"/>
+                    </a:xfrm>
+                    <a:prstGeom prst="rect">
+                      <a:avLst/>
+                    </a:prstGeom>
+                    <a:ln>
+                      <a:noFill/>
+                    </a:ln>
+                    <a:extLst>
+                      <a:ext uri="{53640926-AAD7-44D8-BBD7-CCE9431645EC}">
+                        <a14:shadowObscured xmlns:a14="http://schemas.microsoft.com/office/drawing/2010/main"/>
+                      </a:ext>
+                    </a:extLst>
+                  </pic:spPr>
+                </pic:pic>
+              </a:graphicData>
+            </a:graphic>
+          </wp:inline>
+        </w:drawing>
+      </w:r>
+    </w:p>
+    <w:p>
+      <w:pPr>
+        <w:rPr>
+          <w:b/>
+        </w:rPr>
+      </w:pPr>
+      <w:r>
+        <w:rPr>
+          <w:b/>
+        </w:rPr>
+        <w:br w:type="page"/>
+      </w:r>
+    </w:p>
+    <w:p>
+      <w:pPr>
+        <w:rPr>
+          <w:rFonts w:ascii="Times New Roman" w:hAnsi="Times New Roman" w:cs="Times New Roman"/>
+          <w:b/>
+          <w:sz w:val="28"/>
+          <w:szCs w:val="24"/>
+        </w:rPr>
+      </w:pPr>
+      <w:r>
+        <w:rPr>
+          <w:rFonts w:ascii="Times New Roman" w:hAnsi="Times New Roman" w:cs="Times New Roman"/>
+          <w:b/>
+          <w:sz w:val="28"/>
+          <w:szCs w:val="24"/>
+        </w:rPr>
+        <w:lastRenderedPageBreak/>
+        <w:t>System Sequence Diagra</w:t>
+      </w:r>
+      <w:r>
+        <w:rPr>
+          <w:rFonts w:ascii="Times New Roman" w:hAnsi="Times New Roman" w:cs="Times New Roman"/>
+          <w:b/>
+          <w:sz w:val="28"/>
+          <w:szCs w:val="24"/>
+        </w:rPr>
+        <w:t>m: Remove Light</w:t>
+      </w:r>
+    </w:p>
+    <w:p>
+      <w:pPr>
+        <w:jc w:val="center"/>
+        <w:rPr>
+          <w:b/>
+        </w:rPr>
+      </w:pPr>
+      <w:r>
+        <w:rPr>
+          <w:b/>
+          <w:noProof/>
+        </w:rPr>
+        <w:drawing>
+          <wp:inline distT="0" distB="0" distL="0" distR="0">
+            <wp:extent cx="3403600" cy="4338320"/>
+            <wp:effectExtent l="0" t="0" r="6350" b="5080"/>
+            <wp:docPr id="16" name="Picture 16"/>
+            <wp:cNvGraphicFramePr>
+              <a:graphicFrameLocks xmlns:a="http://schemas.openxmlformats.org/drawingml/2006/main" noChangeAspect="1"/>
+            </wp:cNvGraphicFramePr>
+            <a:graphic xmlns:a="http://schemas.openxmlformats.org/drawingml/2006/main">
+              <a:graphicData uri="http://schemas.openxmlformats.org/drawingml/2006/picture">
+                <pic:pic xmlns:pic="http://schemas.openxmlformats.org/drawingml/2006/picture">
+                  <pic:nvPicPr>
+                    <pic:cNvPr id="16" name="Remove Light SSD.png"/>
+                    <pic:cNvPicPr/>
+                  </pic:nvPicPr>
+                  <pic:blipFill rotWithShape="1">
+                    <a:blip r:embed="rId19" cstate="print">
+                      <a:extLst>
+                        <a:ext uri="{28A0092B-C50C-407E-A947-70E740481C1C}">
+                          <a14:useLocalDpi xmlns:a14="http://schemas.microsoft.com/office/drawing/2010/main" val="0"/>
+                        </a:ext>
+                      </a:extLst>
+                    </a:blip>
+                    <a:srcRect l="26575" t="1288" r="11388" b="37609"/>
+                    <a:stretch/>
+                  </pic:blipFill>
+                  <pic:spPr bwMode="auto">
+                    <a:xfrm>
+                      <a:off x="0" y="0"/>
+                      <a:ext cx="3403600" cy="4338320"/>
+                    </a:xfrm>
+                    <a:prstGeom prst="rect">
+                      <a:avLst/>
+                    </a:prstGeom>
+                    <a:ln>
+                      <a:noFill/>
+                    </a:ln>
+                    <a:extLst>
+                      <a:ext uri="{53640926-AAD7-44D8-BBD7-CCE9431645EC}">
+                        <a14:shadowObscured xmlns:a14="http://schemas.microsoft.com/office/drawing/2010/main"/>
+                      </a:ext>
+                    </a:extLst>
+                  </pic:spPr>
+                </pic:pic>
+              </a:graphicData>
+            </a:graphic>
+          </wp:inline>
+        </w:drawing>
+      </w:r>
+      <w:bookmarkStart w:id="0" w:name="_GoBack"/>
+      <w:bookmarkEnd w:id="0"/>
+    </w:p>
     <w:sectPr>
       <w:pgSz w:w="12240" w:h="15840"/>
       <w:pgMar w:top="1440" w:right="1800" w:bottom="1440" w:left="1800" w:header="720" w:footer="720" w:gutter="0"/>
@@ -1819,7 +2216,7 @@
 </file>
 
 <file path=word/styles.xml><?xml version="1.0" encoding="utf-8"?>
-<w:styles xmlns:mc="http://schemas.openxmlformats.org/markup-compatibility/2006" xmlns:r="http://schemas.openxmlformats.org/officeDocument/2006/relationships" xmlns:w="http://schemas.openxmlformats.org/wordprocessingml/2006/main" xmlns:w14="http://schemas.microsoft.com/office/word/2010/wordml" xmlns:w15="http://schemas.microsoft.com/office/word/2012/wordml" mc:Ignorable="w14 w15">
+<w:styles xmlns:mc="http://schemas.openxmlformats.org/markup-compatibility/2006" xmlns:r="http://schemas.openxmlformats.org/officeDocument/2006/relationships" xmlns:w="http://schemas.openxmlformats.org/wordprocessingml/2006/main" xmlns:w14="http://schemas.microsoft.com/office/word/2010/wordml" xmlns:w15="http://schemas.microsoft.com/office/word/2012/wordml" xmlns:w16cid="http://schemas.microsoft.com/office/word/2016/wordml/cid" xmlns:w16se="http://schemas.microsoft.com/office/word/2015/wordml/symex" mc:Ignorable="w14 w15 w16se w16cid">
   <w:docDefaults>
     <w:rPrDefault>
       <w:rPr>
@@ -1835,7 +2232,7 @@
       </w:pPr>
     </w:pPrDefault>
   </w:docDefaults>
-  <w:latentStyles w:defLockedState="0" w:defUIPriority="99" w:defSemiHidden="0" w:defUnhideWhenUsed="0" w:defQFormat="0" w:count="371">
+  <w:latentStyles w:defLockedState="0" w:defUIPriority="99" w:defSemiHidden="0" w:defUnhideWhenUsed="0" w:defQFormat="0" w:count="375">
     <w:lsdException w:name="Normal" w:uiPriority="0" w:qFormat="1"/>
     <w:lsdException w:name="heading 1" w:uiPriority="9" w:qFormat="1"/>
     <w:lsdException w:name="heading 2" w:semiHidden="1" w:uiPriority="9" w:unhideWhenUsed="1" w:qFormat="1"/>
@@ -1941,7 +2338,6 @@
     <w:lsdException w:name="HTML Sample" w:semiHidden="1" w:unhideWhenUsed="1"/>
     <w:lsdException w:name="HTML Typewriter" w:semiHidden="1" w:unhideWhenUsed="1"/>
     <w:lsdException w:name="HTML Variable" w:semiHidden="1" w:unhideWhenUsed="1"/>
-    <w:lsdException w:name="Normal Table" w:semiHidden="1" w:unhideWhenUsed="1"/>
     <w:lsdException w:name="annotation subject" w:semiHidden="1" w:unhideWhenUsed="1"/>
     <w:lsdException w:name="No List" w:semiHidden="1" w:unhideWhenUsed="1"/>
     <w:lsdException w:name="Outline List 1" w:semiHidden="1" w:unhideWhenUsed="1"/>
@@ -1985,10 +2381,8 @@
     <w:lsdException w:name="Table Elegant" w:semiHidden="1" w:unhideWhenUsed="1"/>
     <w:lsdException w:name="Table Professional" w:semiHidden="1" w:unhideWhenUsed="1"/>
     <w:lsdException w:name="Table Subtle 1" w:semiHidden="1" w:unhideWhenUsed="1"/>
-    <w:lsdException w:name="Table Subtle 2" w:semiHidden="1" w:unhideWhenUsed="1"/>
     <w:lsdException w:name="Table Web 1" w:semiHidden="1" w:unhideWhenUsed="1"/>
     <w:lsdException w:name="Table Web 2" w:semiHidden="1" w:unhideWhenUsed="1"/>
-    <w:lsdException w:name="Table Web 3" w:semiHidden="1" w:unhideWhenUsed="1"/>
     <w:lsdException w:name="Balloon Text" w:semiHidden="1" w:unhideWhenUsed="1"/>
     <w:lsdException w:name="Table Grid" w:uiPriority="39"/>
     <w:lsdException w:name="Table Theme" w:semiHidden="1" w:unhideWhenUsed="1"/>
@@ -2207,6 +2601,10 @@
     <w:lsdException w:name="List Table 5 Dark Accent 6" w:uiPriority="50"/>
     <w:lsdException w:name="List Table 6 Colorful Accent 6" w:uiPriority="51"/>
     <w:lsdException w:name="List Table 7 Colorful Accent 6" w:uiPriority="52"/>
+    <w:lsdException w:name="Mention" w:semiHidden="1" w:unhideWhenUsed="1"/>
+    <w:lsdException w:name="Smart Hyperlink" w:semiHidden="1" w:unhideWhenUsed="1"/>
+    <w:lsdException w:name="Hashtag" w:semiHidden="1" w:unhideWhenUsed="1"/>
+    <w:lsdException w:name="Unresolved Mention" w:semiHidden="1" w:unhideWhenUsed="1"/>
   </w:latentStyles>
   <w:style w:type="paragraph" w:default="1" w:styleId="Normal">
     <w:name w:val="Normal"/>

</xml_diff>

<commit_message>
made suggested changes to my diagrams
</commit_message>
<xml_diff>
--- a/Project Documentation/Deliverable 3/HomeAutoSequenceDiagram.docx
+++ b/Project Documentation/Deliverable 3/HomeAutoSequenceDiagram.docx
@@ -643,8 +643,8 @@
         </w:rPr>
         <w:drawing>
           <wp:inline distT="0" distB="0" distL="0" distR="0">
-            <wp:extent cx="6240780" cy="2895600"/>
-            <wp:effectExtent l="0" t="0" r="7620" b="0"/>
+            <wp:extent cx="6238276" cy="2895600"/>
+            <wp:effectExtent l="0" t="0" r="0" b="0"/>
             <wp:docPr id="8" name="Picture 8"/>
             <wp:cNvGraphicFramePr>
               <a:graphicFrameLocks xmlns:a="http://schemas.openxmlformats.org/drawingml/2006/main" noChangeAspect="1"/>
@@ -659,14 +659,13 @@
                     </pic:cNvPicPr>
                   </pic:nvPicPr>
                   <pic:blipFill>
-                    <a:blip r:embed="rId8">
+                    <a:blip r:embed="rId8" cstate="print">
                       <a:extLst>
                         <a:ext uri="{28A0092B-C50C-407E-A947-70E740481C1C}">
                           <a14:useLocalDpi xmlns:a14="http://schemas.microsoft.com/office/drawing/2010/main" val="0"/>
                         </a:ext>
                       </a:extLst>
                     </a:blip>
-                    <a:srcRect/>
                     <a:stretch>
                       <a:fillRect/>
                     </a:stretch>
@@ -674,7 +673,7 @@
                   <pic:spPr bwMode="auto">
                     <a:xfrm>
                       <a:off x="0" y="0"/>
-                      <a:ext cx="6240780" cy="2895600"/>
+                      <a:ext cx="6238276" cy="2895600"/>
                     </a:xfrm>
                     <a:prstGeom prst="rect">
                       <a:avLst/>
@@ -759,8 +758,8 @@
         </w:rPr>
         <w:drawing>
           <wp:inline distT="0" distB="0" distL="0" distR="0">
-            <wp:extent cx="5737860" cy="3528060"/>
-            <wp:effectExtent l="0" t="0" r="0" b="0"/>
+            <wp:extent cx="5737860" cy="3522698"/>
+            <wp:effectExtent l="0" t="0" r="0" b="1905"/>
             <wp:docPr id="6" name="Picture 6"/>
             <wp:cNvGraphicFramePr>
               <a:graphicFrameLocks xmlns:a="http://schemas.openxmlformats.org/drawingml/2006/main" noChangeAspect="1"/>
@@ -782,7 +781,6 @@
                         </a:ext>
                       </a:extLst>
                     </a:blip>
-                    <a:srcRect/>
                     <a:stretch>
                       <a:fillRect/>
                     </a:stretch>
@@ -790,7 +788,7 @@
                   <pic:spPr bwMode="auto">
                     <a:xfrm>
                       <a:off x="0" y="0"/>
-                      <a:ext cx="5737860" cy="3528060"/>
+                      <a:ext cx="5737860" cy="3522698"/>
                     </a:xfrm>
                     <a:prstGeom prst="rect">
                       <a:avLst/>
@@ -935,8 +933,8 @@
         </w:rPr>
         <w:drawing>
           <wp:inline distT="0" distB="0" distL="0" distR="0">
-            <wp:extent cx="5334000" cy="3101340"/>
-            <wp:effectExtent l="0" t="0" r="0" b="3810"/>
+            <wp:extent cx="5256196" cy="3101340"/>
+            <wp:effectExtent l="0" t="0" r="1905" b="3810"/>
             <wp:docPr id="4" name="Picture 4"/>
             <wp:cNvGraphicFramePr>
               <a:graphicFrameLocks xmlns:a="http://schemas.openxmlformats.org/drawingml/2006/main" noChangeAspect="1"/>
@@ -951,14 +949,13 @@
                     </pic:cNvPicPr>
                   </pic:nvPicPr>
                   <pic:blipFill>
-                    <a:blip r:embed="rId10">
+                    <a:blip r:embed="rId10" cstate="print">
                       <a:extLst>
                         <a:ext uri="{28A0092B-C50C-407E-A947-70E740481C1C}">
                           <a14:useLocalDpi xmlns:a14="http://schemas.microsoft.com/office/drawing/2010/main" val="0"/>
                         </a:ext>
                       </a:extLst>
                     </a:blip>
-                    <a:srcRect/>
                     <a:stretch>
                       <a:fillRect/>
                     </a:stretch>
@@ -966,7 +963,7 @@
                   <pic:spPr bwMode="auto">
                     <a:xfrm>
                       <a:off x="0" y="0"/>
-                      <a:ext cx="5334000" cy="3101340"/>
+                      <a:ext cx="5256196" cy="3101340"/>
                     </a:xfrm>
                     <a:prstGeom prst="rect">
                       <a:avLst/>
@@ -1168,8 +1165,8 @@
         </w:rPr>
         <w:drawing>
           <wp:inline distT="0" distB="0" distL="0" distR="0">
-            <wp:extent cx="5570220" cy="3124200"/>
-            <wp:effectExtent l="0" t="0" r="0" b="0"/>
+            <wp:extent cx="5570220" cy="3120298"/>
+            <wp:effectExtent l="0" t="0" r="0" b="4445"/>
             <wp:docPr id="3" name="Picture 3"/>
             <wp:cNvGraphicFramePr>
               <a:graphicFrameLocks xmlns:a="http://schemas.openxmlformats.org/drawingml/2006/main" noChangeAspect="1"/>
@@ -1191,7 +1188,6 @@
                         </a:ext>
                       </a:extLst>
                     </a:blip>
-                    <a:srcRect/>
                     <a:stretch>
                       <a:fillRect/>
                     </a:stretch>
@@ -1199,7 +1195,7 @@
                   <pic:spPr bwMode="auto">
                     <a:xfrm>
                       <a:off x="0" y="0"/>
-                      <a:ext cx="5570220" cy="3124200"/>
+                      <a:ext cx="5570220" cy="3120298"/>
                     </a:xfrm>
                     <a:prstGeom prst="rect">
                       <a:avLst/>
@@ -1687,6 +1683,8 @@
           </wp:inline>
         </w:drawing>
       </w:r>
+      <w:bookmarkStart w:id="0" w:name="_GoBack"/>
+      <w:bookmarkEnd w:id="0"/>
     </w:p>
     <w:p>
       <w:pPr>
@@ -2202,8 +2200,6 @@
           </wp:inline>
         </w:drawing>
       </w:r>
-      <w:bookmarkStart w:id="0" w:name="_GoBack"/>
-      <w:bookmarkEnd w:id="0"/>
     </w:p>
     <w:sectPr>
       <w:pgSz w:w="12240" w:h="15840"/>
@@ -2338,6 +2334,7 @@
     <w:lsdException w:name="HTML Sample" w:semiHidden="1" w:unhideWhenUsed="1"/>
     <w:lsdException w:name="HTML Typewriter" w:semiHidden="1" w:unhideWhenUsed="1"/>
     <w:lsdException w:name="HTML Variable" w:semiHidden="1" w:unhideWhenUsed="1"/>
+    <w:lsdException w:name="Normal Table" w:semiHidden="1" w:unhideWhenUsed="1"/>
     <w:lsdException w:name="annotation subject" w:semiHidden="1" w:unhideWhenUsed="1"/>
     <w:lsdException w:name="No List" w:semiHidden="1" w:unhideWhenUsed="1"/>
     <w:lsdException w:name="Outline List 1" w:semiHidden="1" w:unhideWhenUsed="1"/>
@@ -2381,8 +2378,10 @@
     <w:lsdException w:name="Table Elegant" w:semiHidden="1" w:unhideWhenUsed="1"/>
     <w:lsdException w:name="Table Professional" w:semiHidden="1" w:unhideWhenUsed="1"/>
     <w:lsdException w:name="Table Subtle 1" w:semiHidden="1" w:unhideWhenUsed="1"/>
+    <w:lsdException w:name="Table Subtle 2" w:semiHidden="1" w:unhideWhenUsed="1"/>
     <w:lsdException w:name="Table Web 1" w:semiHidden="1" w:unhideWhenUsed="1"/>
     <w:lsdException w:name="Table Web 2" w:semiHidden="1" w:unhideWhenUsed="1"/>
+    <w:lsdException w:name="Table Web 3" w:semiHidden="1" w:unhideWhenUsed="1"/>
     <w:lsdException w:name="Balloon Text" w:semiHidden="1" w:unhideWhenUsed="1"/>
     <w:lsdException w:name="Table Grid" w:uiPriority="39"/>
     <w:lsdException w:name="Table Theme" w:semiHidden="1" w:unhideWhenUsed="1"/>

</xml_diff>

<commit_message>
modified all my diagrams for consistency
</commit_message>
<xml_diff>
--- a/Project Documentation/Deliverable 3/HomeAutoSequenceDiagram.docx
+++ b/Project Documentation/Deliverable 3/HomeAutoSequenceDiagram.docx
@@ -643,8 +643,8 @@
         </w:rPr>
         <w:drawing>
           <wp:inline distT="0" distB="0" distL="0" distR="0">
-            <wp:extent cx="6238276" cy="2895600"/>
-            <wp:effectExtent l="0" t="0" r="0" b="0"/>
+            <wp:extent cx="6238276" cy="2895599"/>
+            <wp:effectExtent l="0" t="0" r="0" b="635"/>
             <wp:docPr id="8" name="Picture 8"/>
             <wp:cNvGraphicFramePr>
               <a:graphicFrameLocks xmlns:a="http://schemas.openxmlformats.org/drawingml/2006/main" noChangeAspect="1"/>
@@ -673,7 +673,7 @@
                   <pic:spPr bwMode="auto">
                     <a:xfrm>
                       <a:off x="0" y="0"/>
-                      <a:ext cx="6238276" cy="2895600"/>
+                      <a:ext cx="6238276" cy="2895599"/>
                     </a:xfrm>
                     <a:prstGeom prst="rect">
                       <a:avLst/>
@@ -758,8 +758,8 @@
         </w:rPr>
         <w:drawing>
           <wp:inline distT="0" distB="0" distL="0" distR="0">
-            <wp:extent cx="5737860" cy="3522698"/>
-            <wp:effectExtent l="0" t="0" r="0" b="1905"/>
+            <wp:extent cx="5737860" cy="3162319"/>
+            <wp:effectExtent l="0" t="0" r="0" b="0"/>
             <wp:docPr id="6" name="Picture 6"/>
             <wp:cNvGraphicFramePr>
               <a:graphicFrameLocks xmlns:a="http://schemas.openxmlformats.org/drawingml/2006/main" noChangeAspect="1"/>
@@ -788,7 +788,7 @@
                   <pic:spPr bwMode="auto">
                     <a:xfrm>
                       <a:off x="0" y="0"/>
-                      <a:ext cx="5737860" cy="3522698"/>
+                      <a:ext cx="5737860" cy="3162319"/>
                     </a:xfrm>
                     <a:prstGeom prst="rect">
                       <a:avLst/>
@@ -933,8 +933,8 @@
         </w:rPr>
         <w:drawing>
           <wp:inline distT="0" distB="0" distL="0" distR="0">
-            <wp:extent cx="5256196" cy="3101340"/>
-            <wp:effectExtent l="0" t="0" r="1905" b="3810"/>
+            <wp:extent cx="5256196" cy="3101339"/>
+            <wp:effectExtent l="0" t="0" r="1905" b="4445"/>
             <wp:docPr id="4" name="Picture 4"/>
             <wp:cNvGraphicFramePr>
               <a:graphicFrameLocks xmlns:a="http://schemas.openxmlformats.org/drawingml/2006/main" noChangeAspect="1"/>
@@ -963,7 +963,7 @@
                   <pic:spPr bwMode="auto">
                     <a:xfrm>
                       <a:off x="0" y="0"/>
-                      <a:ext cx="5256196" cy="3101340"/>
+                      <a:ext cx="5256196" cy="3101339"/>
                     </a:xfrm>
                     <a:prstGeom prst="rect">
                       <a:avLst/>
@@ -1435,6 +1435,8 @@
           </wp:inline>
         </w:drawing>
       </w:r>
+      <w:bookmarkStart w:id="0" w:name="_GoBack"/>
+      <w:bookmarkEnd w:id="0"/>
     </w:p>
     <w:p>
       <w:pPr>
@@ -1683,8 +1685,6 @@
           </wp:inline>
         </w:drawing>
       </w:r>
-      <w:bookmarkStart w:id="0" w:name="_GoBack"/>
-      <w:bookmarkEnd w:id="0"/>
     </w:p>
     <w:p>
       <w:pPr>

</xml_diff>